<commit_message>
worked on nav bar active class
</commit_message>
<xml_diff>
--- a/Assets/001Nehemiah_Dauda.docx
+++ b/Assets/001Nehemiah_Dauda.docx
@@ -5,19 +5,21 @@
     <w:p>
       <w:pPr>
         <w:pStyle w:val="Subtitle"/>
-        <w:rPr>
-          <w:b/>
-          <w:color w:val="17365D" w:themeColor="text2" w:themeShade="BF"/>
-          <w:sz w:val="32"/>
-          <w:szCs w:val="32"/>
-        </w:rPr>
-      </w:pPr>
-      <w:r>
-        <w:rPr>
-          <w:b/>
-          <w:color w:val="17365D" w:themeColor="text2" w:themeShade="BF"/>
-          <w:sz w:val="32"/>
-          <w:szCs w:val="32"/>
+        <w:spacing w:line="240" w:lineRule="exact"/>
+        <w:jc w:val="center"/>
+        <w:rPr>
+          <w:b/>
+          <w:color w:val="17365D" w:themeColor="text2" w:themeShade="BF"/>
+          <w:sz w:val="36"/>
+          <w:szCs w:val="36"/>
+        </w:rPr>
+      </w:pPr>
+      <w:r>
+        <w:rPr>
+          <w:b/>
+          <w:color w:val="17365D" w:themeColor="text2" w:themeShade="BF"/>
+          <w:sz w:val="36"/>
+          <w:szCs w:val="36"/>
         </w:rPr>
         <w:t>NEHEMIAH AGBU DAUDA</w:t>
       </w:r>
@@ -25,17 +27,19 @@
     <w:p>
       <w:pPr>
         <w:pStyle w:val="Subtitle"/>
-        <w:rPr>
-          <w:color w:val="17365D" w:themeColor="text2" w:themeShade="BF"/>
-          <w:sz w:val="28"/>
-          <w:szCs w:val="28"/>
-        </w:rPr>
-      </w:pPr>
-      <w:r>
-        <w:rPr>
-          <w:color w:val="17365D" w:themeColor="text2" w:themeShade="BF"/>
-          <w:sz w:val="28"/>
-          <w:szCs w:val="28"/>
+        <w:spacing w:line="240" w:lineRule="exact"/>
+        <w:jc w:val="center"/>
+        <w:rPr>
+          <w:color w:val="17365D" w:themeColor="text2" w:themeShade="BF"/>
+          <w:sz w:val="26"/>
+          <w:szCs w:val="26"/>
+        </w:rPr>
+      </w:pPr>
+      <w:r>
+        <w:rPr>
+          <w:color w:val="17365D" w:themeColor="text2" w:themeShade="BF"/>
+          <w:sz w:val="26"/>
+          <w:szCs w:val="26"/>
         </w:rPr>
         <w:t>WEB DEVELOPER</w:t>
       </w:r>
@@ -43,81 +47,73 @@
     <w:p>
       <w:pPr>
         <w:pStyle w:val="Subtitle"/>
-        <w:rPr>
-          <w:color w:val="17365D" w:themeColor="text2" w:themeShade="BF"/>
-          <w:sz w:val="28"/>
-          <w:szCs w:val="28"/>
-        </w:rPr>
-      </w:pPr>
-      <w:r>
-        <w:rPr>
-          <w:color w:val="17365D" w:themeColor="text2" w:themeShade="BF"/>
-          <w:sz w:val="28"/>
-          <w:szCs w:val="28"/>
-        </w:rPr>
-        <w:t>Phone: +234-8135307309</w:t>
-      </w:r>
-    </w:p>
-    <w:p>
-      <w:pPr>
-        <w:pStyle w:val="Subtitle"/>
-        <w:rPr>
-          <w:color w:val="17365D" w:themeColor="text2" w:themeShade="BF"/>
-          <w:sz w:val="28"/>
-          <w:szCs w:val="28"/>
-        </w:rPr>
-      </w:pPr>
-      <w:r>
-        <w:rPr>
-          <w:color w:val="17365D" w:themeColor="text2" w:themeShade="BF"/>
-          <w:sz w:val="28"/>
-          <w:szCs w:val="28"/>
-        </w:rPr>
-        <w:t xml:space="preserve">Address: Block 231A, Phase One, </w:t>
-      </w:r>
-      <w:proofErr w:type="spellStart"/>
-      <w:r>
-        <w:rPr>
-          <w:color w:val="17365D" w:themeColor="text2" w:themeShade="BF"/>
-          <w:sz w:val="28"/>
-          <w:szCs w:val="28"/>
-        </w:rPr>
-        <w:t>Gwagwalada</w:t>
-      </w:r>
-      <w:proofErr w:type="spellEnd"/>
-      <w:r>
-        <w:rPr>
-          <w:color w:val="17365D" w:themeColor="text2" w:themeShade="BF"/>
-          <w:sz w:val="28"/>
-          <w:szCs w:val="28"/>
-        </w:rPr>
-        <w:t>, Abuja.</w:t>
-      </w:r>
-    </w:p>
-    <w:p>
-      <w:pPr>
-        <w:pStyle w:val="Subtitle"/>
-        <w:rPr>
-          <w:color w:val="17365D" w:themeColor="text2" w:themeShade="BF"/>
-          <w:sz w:val="28"/>
-          <w:szCs w:val="28"/>
-        </w:rPr>
-      </w:pPr>
-      <w:r>
-        <w:rPr>
-          <w:color w:val="17365D" w:themeColor="text2" w:themeShade="BF"/>
-          <w:sz w:val="28"/>
-          <w:szCs w:val="28"/>
-        </w:rPr>
-        <w:t xml:space="preserve">Email: </w:t>
+        <w:spacing w:line="240" w:lineRule="exact"/>
+        <w:jc w:val="center"/>
+        <w:rPr>
+          <w:color w:val="17365D" w:themeColor="text2" w:themeShade="BF"/>
+          <w:sz w:val="26"/>
+          <w:szCs w:val="26"/>
+        </w:rPr>
+      </w:pPr>
+      <w:r>
+        <w:rPr>
+          <w:i w:val="0"/>
+          <w:color w:val="17365D" w:themeColor="text2" w:themeShade="BF"/>
+          <w:sz w:val="26"/>
+          <w:szCs w:val="26"/>
+        </w:rPr>
+        <w:t>Phone</w:t>
+      </w:r>
+      <w:r>
+        <w:rPr>
+          <w:color w:val="17365D" w:themeColor="text2" w:themeShade="BF"/>
+          <w:sz w:val="26"/>
+          <w:szCs w:val="26"/>
+        </w:rPr>
+        <w:t xml:space="preserve">: +234-813530730 </w:t>
+      </w:r>
+      <w:r>
+        <w:rPr>
+          <w:i w:val="0"/>
+          <w:color w:val="17365D" w:themeColor="text2" w:themeShade="BF"/>
+          <w:sz w:val="26"/>
+          <w:szCs w:val="26"/>
+        </w:rPr>
+        <w:t>|</w:t>
+      </w:r>
+      <w:r>
+        <w:rPr>
+          <w:i w:val="0"/>
+          <w:color w:val="17365D" w:themeColor="text2" w:themeShade="BF"/>
+          <w:sz w:val="26"/>
+          <w:szCs w:val="26"/>
+        </w:rPr>
+        <w:t xml:space="preserve"> </w:t>
+      </w:r>
+      <w:r>
+        <w:rPr>
+          <w:i w:val="0"/>
+          <w:color w:val="17365D" w:themeColor="text2" w:themeShade="BF"/>
+          <w:sz w:val="26"/>
+          <w:szCs w:val="26"/>
+        </w:rPr>
+        <w:t>Email</w:t>
+      </w:r>
+      <w:r>
+        <w:rPr>
+          <w:color w:val="17365D" w:themeColor="text2" w:themeShade="BF"/>
+          <w:sz w:val="26"/>
+          <w:szCs w:val="26"/>
+        </w:rPr>
+        <w:t xml:space="preserve">: </w:t>
       </w:r>
       <w:hyperlink r:id="rId6" w:history="1">
         <w:r>
           <w:rPr>
             <w:rStyle w:val="Hyperlink"/>
             <w:color w:val="17365D" w:themeColor="text2" w:themeShade="BF"/>
-            <w:sz w:val="28"/>
-            <w:szCs w:val="28"/>
+            <w:sz w:val="26"/>
+            <w:szCs w:val="26"/>
           </w:rPr>
           <w:t>nehemiahdauda60@gmail.com</w:t>
         </w:r>
@@ -126,16 +122,20 @@
     <w:p>
       <w:pPr>
         <w:pStyle w:val="Subtitle"/>
-        <w:rPr>
-          <w:color w:val="17365D" w:themeColor="text2" w:themeShade="BF"/>
+        <w:spacing w:line="240" w:lineRule="exact"/>
+        <w:jc w:val="center"/>
+        <w:rPr>
+          <w:color w:val="17365D" w:themeColor="text2" w:themeShade="BF"/>
+          <w:sz w:val="26"/>
+          <w:szCs w:val="26"/>
         </w:rPr>
       </w:pPr>
       <w:proofErr w:type="spellStart"/>
       <w:r>
         <w:rPr>
           <w:color w:val="17365D" w:themeColor="text2" w:themeShade="BF"/>
-          <w:sz w:val="28"/>
-          <w:szCs w:val="28"/>
+          <w:sz w:val="26"/>
+          <w:szCs w:val="26"/>
         </w:rPr>
         <w:t>Github</w:t>
       </w:r>
@@ -143,8 +143,8 @@
       <w:r>
         <w:rPr>
           <w:color w:val="17365D" w:themeColor="text2" w:themeShade="BF"/>
-          <w:sz w:val="28"/>
-          <w:szCs w:val="28"/>
+          <w:sz w:val="26"/>
+          <w:szCs w:val="26"/>
         </w:rPr>
         <w:t xml:space="preserve">: </w:t>
       </w:r>
@@ -153,26 +153,38 @@
           <w:rPr>
             <w:rStyle w:val="Hyperlink"/>
             <w:color w:val="17365D" w:themeColor="text2" w:themeShade="BF"/>
-            <w:sz w:val="28"/>
-            <w:szCs w:val="28"/>
+            <w:sz w:val="26"/>
+            <w:szCs w:val="26"/>
           </w:rPr>
           <w:t>https://github.com/MegaNAD60</w:t>
         </w:r>
       </w:hyperlink>
+      <w:r>
+        <w:rPr>
+          <w:color w:val="17365D" w:themeColor="text2" w:themeShade="BF"/>
+          <w:sz w:val="26"/>
+          <w:szCs w:val="26"/>
+        </w:rPr>
+        <w:t xml:space="preserve"> </w:t>
+      </w:r>
     </w:p>
     <w:p>
       <w:pPr>
         <w:pStyle w:val="Subtitle"/>
-        <w:rPr>
-          <w:color w:val="17365D" w:themeColor="text2" w:themeShade="BF"/>
+        <w:spacing w:line="240" w:lineRule="exact"/>
+        <w:jc w:val="center"/>
+        <w:rPr>
+          <w:color w:val="17365D" w:themeColor="text2" w:themeShade="BF"/>
+          <w:sz w:val="26"/>
+          <w:szCs w:val="26"/>
         </w:rPr>
       </w:pPr>
       <w:proofErr w:type="spellStart"/>
       <w:r>
         <w:rPr>
           <w:color w:val="17365D" w:themeColor="text2" w:themeShade="BF"/>
-          <w:sz w:val="28"/>
-          <w:szCs w:val="28"/>
+          <w:sz w:val="26"/>
+          <w:szCs w:val="26"/>
         </w:rPr>
         <w:t>Linkedin</w:t>
       </w:r>
@@ -180,8 +192,8 @@
       <w:r>
         <w:rPr>
           <w:color w:val="17365D" w:themeColor="text2" w:themeShade="BF"/>
-          <w:sz w:val="28"/>
-          <w:szCs w:val="28"/>
+          <w:sz w:val="26"/>
+          <w:szCs w:val="26"/>
         </w:rPr>
         <w:t xml:space="preserve">: </w:t>
       </w:r>
@@ -190,8 +202,8 @@
           <w:rPr>
             <w:rStyle w:val="Hyperlink"/>
             <w:color w:val="17365D" w:themeColor="text2" w:themeShade="BF"/>
-            <w:sz w:val="28"/>
-            <w:szCs w:val="28"/>
+            <w:sz w:val="26"/>
+            <w:szCs w:val="26"/>
           </w:rPr>
           <w:t>https://www.linkedin.com/in/nehemiah-dauda-525182228</w:t>
         </w:r>
@@ -200,7 +212,7 @@
     <w:p>
       <w:pPr>
         <w:pStyle w:val="Heading1"/>
-        <w:spacing w:line="240" w:lineRule="auto"/>
+        <w:spacing w:line="240" w:lineRule="exact"/>
       </w:pPr>
       <w:r>
         <w:t>CARRIER OBJECTIVE:</w:t>
@@ -208,7 +220,7 @@
     </w:p>
     <w:p>
       <w:pPr>
-        <w:spacing w:after="0" w:line="240" w:lineRule="auto"/>
+        <w:spacing w:after="0" w:line="240" w:lineRule="exact"/>
         <w:jc w:val="both"/>
         <w:rPr>
           <w:sz w:val="24"/>
@@ -270,7 +282,7 @@
     <w:p>
       <w:pPr>
         <w:pStyle w:val="Subtitle"/>
-        <w:spacing w:line="240" w:lineRule="auto"/>
+        <w:spacing w:line="240" w:lineRule="exact"/>
         <w:rPr>
           <w:b/>
           <w:color w:val="17365D" w:themeColor="text2" w:themeShade="BF"/>
@@ -282,7 +294,7 @@
     <w:p>
       <w:pPr>
         <w:pStyle w:val="Subtitle"/>
-        <w:spacing w:line="240" w:lineRule="auto"/>
+        <w:spacing w:line="240" w:lineRule="exact"/>
         <w:rPr>
           <w:b/>
           <w:color w:val="17365D" w:themeColor="text2" w:themeShade="BF"/>
@@ -313,12 +325,22 @@
           <w:sz w:val="28"/>
           <w:szCs w:val="28"/>
         </w:rPr>
+        <w:t xml:space="preserve">Project </w:t>
+      </w:r>
+      <w:r>
+        <w:rPr>
+          <w:b/>
+          <w:color w:val="17365D" w:themeColor="text2" w:themeShade="BF"/>
+          <w:sz w:val="28"/>
+          <w:szCs w:val="28"/>
+        </w:rPr>
         <w:t>Experience</w:t>
       </w:r>
     </w:p>
     <w:p>
       <w:pPr>
         <w:pStyle w:val="NoSpacing"/>
+        <w:spacing w:line="240" w:lineRule="exact"/>
         <w:rPr>
           <w:b/>
           <w:sz w:val="24"/>
@@ -350,6 +372,7 @@
           <w:ilvl w:val="0"/>
           <w:numId w:val="5"/>
         </w:numPr>
+        <w:spacing w:line="240" w:lineRule="exact"/>
         <w:rPr>
           <w:sz w:val="24"/>
           <w:szCs w:val="24"/>
@@ -366,6 +389,7 @@
     <w:p>
       <w:pPr>
         <w:pStyle w:val="NoSpacing"/>
+        <w:spacing w:line="240" w:lineRule="exact"/>
         <w:ind w:left="1440"/>
         <w:rPr>
           <w:sz w:val="24"/>
@@ -376,6 +400,7 @@
     <w:p>
       <w:pPr>
         <w:pStyle w:val="NoSpacing"/>
+        <w:spacing w:line="240" w:lineRule="exact"/>
         <w:rPr>
           <w:b/>
           <w:sz w:val="24"/>
@@ -424,6 +449,7 @@
           <w:ilvl w:val="0"/>
           <w:numId w:val="4"/>
         </w:numPr>
+        <w:spacing w:line="240" w:lineRule="exact"/>
         <w:rPr>
           <w:sz w:val="24"/>
           <w:szCs w:val="24"/>
@@ -444,6 +470,7 @@
           <w:ilvl w:val="0"/>
           <w:numId w:val="4"/>
         </w:numPr>
+        <w:spacing w:line="240" w:lineRule="exact"/>
         <w:rPr>
           <w:sz w:val="24"/>
           <w:szCs w:val="24"/>
@@ -504,6 +531,7 @@
     <w:p>
       <w:pPr>
         <w:pStyle w:val="NoSpacing"/>
+        <w:spacing w:line="240" w:lineRule="exact"/>
         <w:ind w:left="1440"/>
         <w:rPr>
           <w:sz w:val="24"/>
@@ -514,6 +542,7 @@
     <w:p>
       <w:pPr>
         <w:pStyle w:val="NoSpacing"/>
+        <w:spacing w:line="240" w:lineRule="exact"/>
         <w:rPr>
           <w:b/>
           <w:sz w:val="24"/>
@@ -588,6 +617,7 @@
           <w:ilvl w:val="0"/>
           <w:numId w:val="3"/>
         </w:numPr>
+        <w:spacing w:line="240" w:lineRule="exact"/>
         <w:rPr>
           <w:sz w:val="24"/>
           <w:szCs w:val="24"/>
@@ -608,6 +638,7 @@
           <w:ilvl w:val="0"/>
           <w:numId w:val="3"/>
         </w:numPr>
+        <w:spacing w:line="240" w:lineRule="exact"/>
         <w:rPr>
           <w:sz w:val="24"/>
           <w:szCs w:val="24"/>
@@ -624,1038 +655,1094 @@
     <w:p>
       <w:pPr>
         <w:pStyle w:val="Heading1"/>
-        <w:spacing w:line="240" w:lineRule="auto"/>
+        <w:spacing w:line="240" w:lineRule="exact"/>
+      </w:pPr>
+      <w:r>
+        <w:t>SKILLS</w:t>
+      </w:r>
+    </w:p>
+    <w:p>
+      <w:r>
+        <w:rPr>
+          <w:noProof/>
+          <w:color w:val="17365D" w:themeColor="text2" w:themeShade="BF"/>
+          <w:sz w:val="24"/>
+          <w:szCs w:val="24"/>
+        </w:rPr>
+        <w:pict>
+          <v:shape id="_x0000_s1028" type="#_x0000_t32" style="position:absolute;margin-left:-.75pt;margin-top:.8pt;width:516pt;height:0;z-index:251659264" o:connectortype="straight"/>
+        </w:pict>
+      </w:r>
+      <w:r>
+        <w:rPr>
+          <w:b/>
+          <w:color w:val="17365D" w:themeColor="text2" w:themeShade="BF"/>
+          <w:sz w:val="24"/>
+          <w:szCs w:val="24"/>
+        </w:rPr>
+        <w:t>PROGAMMING LANGUAGE</w:t>
+      </w:r>
+      <w:r>
+        <w:rPr>
+          <w:b/>
+          <w:color w:val="17365D" w:themeColor="text2" w:themeShade="BF"/>
+          <w:sz w:val="24"/>
+          <w:szCs w:val="24"/>
+        </w:rPr>
+        <w:t>S</w:t>
+      </w:r>
+    </w:p>
+    <w:p>
+      <w:pPr>
+        <w:spacing w:after="0" w:line="240" w:lineRule="exact"/>
+        <w:jc w:val="both"/>
+        <w:rPr>
+          <w:b/>
+          <w:color w:val="17365D" w:themeColor="text2" w:themeShade="BF"/>
+          <w:sz w:val="24"/>
+          <w:szCs w:val="24"/>
+        </w:rPr>
+      </w:pPr>
+      <w:r>
+        <w:rPr>
+          <w:b/>
+          <w:color w:val="17365D" w:themeColor="text2" w:themeShade="BF"/>
+          <w:sz w:val="24"/>
+          <w:szCs w:val="24"/>
+        </w:rPr>
+        <w:t>FRONT-END</w:t>
+      </w:r>
+      <w:r>
+        <w:rPr>
+          <w:b/>
+          <w:color w:val="17365D" w:themeColor="text2" w:themeShade="BF"/>
+          <w:sz w:val="24"/>
+          <w:szCs w:val="24"/>
+        </w:rPr>
+        <w:tab/>
+      </w:r>
+      <w:r>
+        <w:rPr>
+          <w:b/>
+          <w:color w:val="17365D" w:themeColor="text2" w:themeShade="BF"/>
+          <w:sz w:val="24"/>
+          <w:szCs w:val="24"/>
+        </w:rPr>
+        <w:tab/>
+      </w:r>
+      <w:r>
+        <w:rPr>
+          <w:b/>
+          <w:color w:val="17365D" w:themeColor="text2" w:themeShade="BF"/>
+          <w:sz w:val="24"/>
+          <w:szCs w:val="24"/>
+        </w:rPr>
+        <w:tab/>
+      </w:r>
+      <w:r>
+        <w:rPr>
+          <w:b/>
+          <w:color w:val="17365D" w:themeColor="text2" w:themeShade="BF"/>
+          <w:sz w:val="24"/>
+          <w:szCs w:val="24"/>
+        </w:rPr>
+        <w:tab/>
+      </w:r>
+      <w:r>
+        <w:rPr>
+          <w:b/>
+          <w:color w:val="17365D" w:themeColor="text2" w:themeShade="BF"/>
+          <w:sz w:val="24"/>
+          <w:szCs w:val="24"/>
+        </w:rPr>
+        <w:tab/>
+      </w:r>
+      <w:r>
+        <w:rPr>
+          <w:b/>
+          <w:color w:val="17365D" w:themeColor="text2" w:themeShade="BF"/>
+          <w:sz w:val="24"/>
+          <w:szCs w:val="24"/>
+        </w:rPr>
+        <w:tab/>
+        <w:t>BACK-END</w:t>
+      </w:r>
+    </w:p>
+    <w:p>
+      <w:pPr>
+        <w:pStyle w:val="ListParagraph"/>
+        <w:numPr>
+          <w:ilvl w:val="0"/>
+          <w:numId w:val="6"/>
+        </w:numPr>
+        <w:spacing w:after="0" w:line="240" w:lineRule="exact"/>
+        <w:jc w:val="both"/>
+        <w:rPr>
+          <w:sz w:val="24"/>
+          <w:szCs w:val="24"/>
+        </w:rPr>
+        <w:sectPr>
+          <w:pgSz w:w="12240" w:h="15840"/>
+          <w:pgMar w:top="1440" w:right="1440" w:bottom="1440" w:left="1440" w:header="708" w:footer="708" w:gutter="0"/>
+          <w:cols w:space="708"/>
+          <w:docGrid w:linePitch="360"/>
+        </w:sectPr>
+      </w:pPr>
+    </w:p>
+    <w:p>
+      <w:pPr>
+        <w:pStyle w:val="ListParagraph"/>
+        <w:numPr>
+          <w:ilvl w:val="0"/>
+          <w:numId w:val="6"/>
+        </w:numPr>
+        <w:spacing w:after="0" w:line="200" w:lineRule="exact"/>
+        <w:ind w:left="714" w:hanging="357"/>
+        <w:jc w:val="both"/>
+        <w:rPr>
+          <w:sz w:val="24"/>
+          <w:szCs w:val="24"/>
+        </w:rPr>
+      </w:pPr>
+      <w:r>
+        <w:rPr>
+          <w:sz w:val="24"/>
+          <w:szCs w:val="24"/>
+        </w:rPr>
+        <w:lastRenderedPageBreak/>
+        <w:t>HTML</w:t>
+      </w:r>
+      <w:r>
+        <w:rPr>
+          <w:sz w:val="24"/>
+          <w:szCs w:val="24"/>
+        </w:rPr>
+        <w:tab/>
+      </w:r>
+      <w:r>
+        <w:rPr>
+          <w:sz w:val="24"/>
+          <w:szCs w:val="24"/>
+        </w:rPr>
+        <w:tab/>
+      </w:r>
+      <w:r>
+        <w:rPr>
+          <w:sz w:val="24"/>
+          <w:szCs w:val="24"/>
+        </w:rPr>
+        <w:tab/>
+      </w:r>
+      <w:r>
+        <w:rPr>
+          <w:sz w:val="24"/>
+          <w:szCs w:val="24"/>
+        </w:rPr>
+        <w:tab/>
+      </w:r>
+      <w:r>
+        <w:rPr>
+          <w:sz w:val="24"/>
+          <w:szCs w:val="24"/>
+        </w:rPr>
+        <w:tab/>
+      </w:r>
+      <w:r>
+        <w:rPr>
+          <w:sz w:val="24"/>
+          <w:szCs w:val="24"/>
+        </w:rPr>
+        <w:tab/>
+      </w:r>
+      <w:r>
+        <w:rPr>
+          <w:sz w:val="24"/>
+          <w:szCs w:val="24"/>
+        </w:rPr>
+        <w:tab/>
+      </w:r>
+    </w:p>
+    <w:p>
+      <w:pPr>
+        <w:pStyle w:val="ListParagraph"/>
+        <w:numPr>
+          <w:ilvl w:val="0"/>
+          <w:numId w:val="6"/>
+        </w:numPr>
+        <w:spacing w:after="0" w:line="200" w:lineRule="exact"/>
+        <w:ind w:left="714" w:hanging="357"/>
+        <w:jc w:val="both"/>
+        <w:rPr>
+          <w:sz w:val="24"/>
+          <w:szCs w:val="24"/>
+        </w:rPr>
+      </w:pPr>
+      <w:r>
+        <w:rPr>
+          <w:sz w:val="24"/>
+          <w:szCs w:val="24"/>
+        </w:rPr>
+        <w:t>CSS</w:t>
+      </w:r>
+      <w:r>
+        <w:rPr>
+          <w:sz w:val="24"/>
+          <w:szCs w:val="24"/>
+        </w:rPr>
+        <w:tab/>
+      </w:r>
+      <w:r>
+        <w:rPr>
+          <w:sz w:val="24"/>
+          <w:szCs w:val="24"/>
+        </w:rPr>
+        <w:tab/>
+      </w:r>
+      <w:r>
+        <w:rPr>
+          <w:sz w:val="24"/>
+          <w:szCs w:val="24"/>
+        </w:rPr>
+        <w:tab/>
+      </w:r>
+      <w:r>
+        <w:rPr>
+          <w:sz w:val="24"/>
+          <w:szCs w:val="24"/>
+        </w:rPr>
+        <w:tab/>
+      </w:r>
+      <w:r>
+        <w:rPr>
+          <w:sz w:val="24"/>
+          <w:szCs w:val="24"/>
+        </w:rPr>
+        <w:tab/>
+      </w:r>
+      <w:r>
+        <w:rPr>
+          <w:sz w:val="24"/>
+          <w:szCs w:val="24"/>
+        </w:rPr>
+        <w:tab/>
+      </w:r>
+      <w:r>
+        <w:rPr>
+          <w:sz w:val="24"/>
+          <w:szCs w:val="24"/>
+        </w:rPr>
+        <w:tab/>
+      </w:r>
+    </w:p>
+    <w:p>
+      <w:pPr>
+        <w:pStyle w:val="ListParagraph"/>
+        <w:numPr>
+          <w:ilvl w:val="0"/>
+          <w:numId w:val="6"/>
+        </w:numPr>
+        <w:spacing w:after="0" w:line="200" w:lineRule="exact"/>
+        <w:ind w:left="714" w:hanging="357"/>
+        <w:jc w:val="both"/>
+        <w:rPr>
+          <w:sz w:val="24"/>
+          <w:szCs w:val="24"/>
+        </w:rPr>
+      </w:pPr>
+      <w:r>
+        <w:rPr>
+          <w:sz w:val="24"/>
+          <w:szCs w:val="24"/>
+        </w:rPr>
+        <w:t>Bootstrap</w:t>
+      </w:r>
+    </w:p>
+    <w:p>
+      <w:pPr>
+        <w:pStyle w:val="ListParagraph"/>
+        <w:numPr>
+          <w:ilvl w:val="0"/>
+          <w:numId w:val="6"/>
+        </w:numPr>
+        <w:spacing w:after="0" w:line="200" w:lineRule="exact"/>
+        <w:ind w:left="714" w:hanging="357"/>
+        <w:jc w:val="both"/>
+        <w:rPr>
+          <w:b/>
+          <w:sz w:val="24"/>
+          <w:szCs w:val="24"/>
+        </w:rPr>
+      </w:pPr>
+      <w:r>
+        <w:rPr>
+          <w:sz w:val="24"/>
+          <w:szCs w:val="24"/>
+        </w:rPr>
+        <w:lastRenderedPageBreak/>
+        <w:t>JavaScript</w:t>
+      </w:r>
+      <w:r>
+        <w:rPr>
+          <w:sz w:val="24"/>
+          <w:szCs w:val="24"/>
+        </w:rPr>
+        <w:tab/>
+      </w:r>
+      <w:r>
+        <w:rPr>
+          <w:sz w:val="24"/>
+          <w:szCs w:val="24"/>
+        </w:rPr>
+        <w:tab/>
+      </w:r>
+      <w:r>
+        <w:rPr>
+          <w:sz w:val="24"/>
+          <w:szCs w:val="24"/>
+        </w:rPr>
+        <w:tab/>
+      </w:r>
+      <w:r>
+        <w:rPr>
+          <w:sz w:val="24"/>
+          <w:szCs w:val="24"/>
+        </w:rPr>
+        <w:tab/>
+      </w:r>
+      <w:r>
+        <w:rPr>
+          <w:sz w:val="24"/>
+          <w:szCs w:val="24"/>
+        </w:rPr>
+        <w:tab/>
+      </w:r>
+      <w:r>
+        <w:rPr>
+          <w:sz w:val="24"/>
+          <w:szCs w:val="24"/>
+        </w:rPr>
+        <w:tab/>
+      </w:r>
+    </w:p>
+    <w:p>
+      <w:pPr>
+        <w:pStyle w:val="ListParagraph"/>
+        <w:numPr>
+          <w:ilvl w:val="0"/>
+          <w:numId w:val="6"/>
+        </w:numPr>
+        <w:spacing w:after="0" w:line="200" w:lineRule="exact"/>
+        <w:ind w:left="714" w:hanging="357"/>
+        <w:jc w:val="both"/>
+        <w:rPr>
+          <w:sz w:val="24"/>
+          <w:szCs w:val="24"/>
+        </w:rPr>
+      </w:pPr>
+      <w:proofErr w:type="spellStart"/>
+      <w:r>
+        <w:rPr>
+          <w:sz w:val="24"/>
+          <w:szCs w:val="24"/>
+        </w:rPr>
+        <w:t>JQuery</w:t>
+      </w:r>
+      <w:proofErr w:type="spellEnd"/>
+      <w:r>
+        <w:rPr>
+          <w:sz w:val="24"/>
+          <w:szCs w:val="24"/>
+        </w:rPr>
+        <w:tab/>
+      </w:r>
+      <w:r>
+        <w:rPr>
+          <w:sz w:val="24"/>
+          <w:szCs w:val="24"/>
+        </w:rPr>
+        <w:tab/>
+      </w:r>
+      <w:r>
+        <w:rPr>
+          <w:sz w:val="24"/>
+          <w:szCs w:val="24"/>
+        </w:rPr>
+        <w:tab/>
+      </w:r>
+      <w:r>
+        <w:rPr>
+          <w:sz w:val="24"/>
+          <w:szCs w:val="24"/>
+        </w:rPr>
+        <w:tab/>
+      </w:r>
+      <w:r>
+        <w:rPr>
+          <w:sz w:val="24"/>
+          <w:szCs w:val="24"/>
+        </w:rPr>
+        <w:tab/>
+      </w:r>
+      <w:r>
+        <w:rPr>
+          <w:sz w:val="24"/>
+          <w:szCs w:val="24"/>
+        </w:rPr>
+        <w:tab/>
+      </w:r>
+      <w:r>
+        <w:rPr>
+          <w:sz w:val="24"/>
+          <w:szCs w:val="24"/>
+        </w:rPr>
+        <w:tab/>
+      </w:r>
+    </w:p>
+    <w:p>
+      <w:pPr>
+        <w:pStyle w:val="ListParagraph"/>
+        <w:numPr>
+          <w:ilvl w:val="0"/>
+          <w:numId w:val="6"/>
+        </w:numPr>
+        <w:spacing w:after="0" w:line="200" w:lineRule="exact"/>
+        <w:ind w:left="714" w:hanging="357"/>
+        <w:jc w:val="both"/>
+        <w:rPr>
+          <w:sz w:val="24"/>
+          <w:szCs w:val="24"/>
+        </w:rPr>
+      </w:pPr>
+      <w:r>
+        <w:rPr>
+          <w:sz w:val="24"/>
+          <w:szCs w:val="24"/>
+        </w:rPr>
+        <w:t>React.js</w:t>
+      </w:r>
+    </w:p>
+    <w:p>
+      <w:pPr>
+        <w:pStyle w:val="ListParagraph"/>
+        <w:numPr>
+          <w:ilvl w:val="0"/>
+          <w:numId w:val="6"/>
+        </w:numPr>
+        <w:spacing w:after="0" w:line="240" w:lineRule="exact"/>
+        <w:jc w:val="both"/>
+        <w:rPr>
+          <w:sz w:val="24"/>
+          <w:szCs w:val="24"/>
+        </w:rPr>
+      </w:pPr>
+      <w:r>
+        <w:rPr>
+          <w:sz w:val="24"/>
+          <w:szCs w:val="24"/>
+        </w:rPr>
+        <w:t>thee</w:t>
+      </w:r>
+    </w:p>
+    <w:p>
+      <w:pPr>
+        <w:pStyle w:val="Heading1"/>
+        <w:spacing w:line="240" w:lineRule="exact"/>
+        <w:rPr>
+          <w:color w:val="17365D" w:themeColor="text2" w:themeShade="BF"/>
+          <w:sz w:val="24"/>
+          <w:szCs w:val="24"/>
+        </w:rPr>
+        <w:sectPr>
+          <w:type w:val="continuous"/>
+          <w:pgSz w:w="12240" w:h="15840"/>
+          <w:pgMar w:top="1440" w:right="1440" w:bottom="1440" w:left="1440" w:header="708" w:footer="708" w:gutter="0"/>
+          <w:cols w:num="2" w:space="708"/>
+          <w:docGrid w:linePitch="360"/>
+        </w:sectPr>
+      </w:pPr>
+    </w:p>
+    <w:p>
+      <w:pPr>
+        <w:pStyle w:val="Heading1"/>
+        <w:spacing w:line="240" w:lineRule="exact"/>
+        <w:rPr>
+          <w:color w:val="17365D" w:themeColor="text2" w:themeShade="BF"/>
+          <w:sz w:val="24"/>
+          <w:szCs w:val="24"/>
+        </w:rPr>
+      </w:pPr>
+      <w:r>
+        <w:rPr>
+          <w:color w:val="17365D" w:themeColor="text2" w:themeShade="BF"/>
+          <w:sz w:val="24"/>
+          <w:szCs w:val="24"/>
+        </w:rPr>
+        <w:lastRenderedPageBreak/>
+        <w:t>MICROSOFT OFFICE</w:t>
+      </w:r>
+      <w:r>
+        <w:rPr>
+          <w:color w:val="17365D" w:themeColor="text2" w:themeShade="BF"/>
+          <w:sz w:val="24"/>
+          <w:szCs w:val="24"/>
+        </w:rPr>
+        <w:tab/>
+      </w:r>
+      <w:r>
+        <w:rPr>
+          <w:color w:val="17365D" w:themeColor="text2" w:themeShade="BF"/>
+          <w:sz w:val="24"/>
+          <w:szCs w:val="24"/>
+        </w:rPr>
+        <w:tab/>
+      </w:r>
+      <w:r>
+        <w:rPr>
+          <w:color w:val="17365D" w:themeColor="text2" w:themeShade="BF"/>
+          <w:sz w:val="24"/>
+          <w:szCs w:val="24"/>
+        </w:rPr>
+        <w:tab/>
+      </w:r>
+      <w:r>
+        <w:rPr>
+          <w:color w:val="17365D" w:themeColor="text2" w:themeShade="BF"/>
+          <w:sz w:val="24"/>
+          <w:szCs w:val="24"/>
+        </w:rPr>
+        <w:tab/>
+        <w:t>GRAPHIC DESIGNS</w:t>
+      </w:r>
+    </w:p>
+    <w:p>
+      <w:pPr>
+        <w:spacing w:after="0" w:line="240" w:lineRule="exact"/>
+        <w:rPr>
+          <w:sz w:val="24"/>
+          <w:szCs w:val="24"/>
+        </w:rPr>
+      </w:pPr>
+      <w:r>
+        <w:rPr>
+          <w:sz w:val="24"/>
+          <w:szCs w:val="24"/>
+        </w:rPr>
+        <w:t>Microsoft Word</w:t>
+      </w:r>
+      <w:r>
+        <w:rPr>
+          <w:sz w:val="24"/>
+          <w:szCs w:val="24"/>
+        </w:rPr>
+        <w:tab/>
+      </w:r>
+      <w:r>
+        <w:rPr>
+          <w:sz w:val="24"/>
+          <w:szCs w:val="24"/>
+        </w:rPr>
+        <w:tab/>
+      </w:r>
+      <w:r>
+        <w:rPr>
+          <w:sz w:val="24"/>
+          <w:szCs w:val="24"/>
+        </w:rPr>
+        <w:tab/>
+      </w:r>
+      <w:r>
+        <w:rPr>
+          <w:sz w:val="24"/>
+          <w:szCs w:val="24"/>
+        </w:rPr>
+        <w:tab/>
+      </w:r>
+      <w:r>
+        <w:rPr>
+          <w:sz w:val="24"/>
+          <w:szCs w:val="24"/>
+        </w:rPr>
+        <w:tab/>
+      </w:r>
+      <w:r>
+        <w:rPr>
+          <w:sz w:val="24"/>
+          <w:szCs w:val="24"/>
+        </w:rPr>
+        <w:t>Adobe Illustrator</w:t>
+      </w:r>
+    </w:p>
+    <w:p>
+      <w:pPr>
+        <w:spacing w:after="0" w:line="240" w:lineRule="exact"/>
+        <w:rPr>
+          <w:sz w:val="24"/>
+          <w:szCs w:val="24"/>
+        </w:rPr>
+      </w:pPr>
+      <w:r>
+        <w:rPr>
+          <w:sz w:val="24"/>
+          <w:szCs w:val="24"/>
+        </w:rPr>
+        <w:t>Microsoft Excel</w:t>
+      </w:r>
+      <w:r>
+        <w:rPr>
+          <w:sz w:val="24"/>
+          <w:szCs w:val="24"/>
+        </w:rPr>
+        <w:tab/>
+      </w:r>
+      <w:r>
+        <w:rPr>
+          <w:sz w:val="24"/>
+          <w:szCs w:val="24"/>
+        </w:rPr>
+        <w:tab/>
+      </w:r>
+      <w:r>
+        <w:rPr>
+          <w:sz w:val="24"/>
+          <w:szCs w:val="24"/>
+        </w:rPr>
+        <w:tab/>
+      </w:r>
+      <w:r>
+        <w:rPr>
+          <w:sz w:val="24"/>
+          <w:szCs w:val="24"/>
+        </w:rPr>
+        <w:tab/>
+      </w:r>
+      <w:r>
+        <w:rPr>
+          <w:sz w:val="24"/>
+          <w:szCs w:val="24"/>
+        </w:rPr>
+        <w:tab/>
+        <w:t>Adobe Photoshop</w:t>
+      </w:r>
+    </w:p>
+    <w:p>
+      <w:pPr>
+        <w:spacing w:after="0" w:line="240" w:lineRule="exact"/>
+        <w:rPr>
+          <w:sz w:val="24"/>
+          <w:szCs w:val="24"/>
+        </w:rPr>
+      </w:pPr>
+      <w:r>
+        <w:rPr>
+          <w:sz w:val="24"/>
+          <w:szCs w:val="24"/>
+        </w:rPr>
+        <w:t xml:space="preserve">Microsoft Power-point  </w:t>
+      </w:r>
+      <w:r>
+        <w:rPr>
+          <w:sz w:val="24"/>
+          <w:szCs w:val="24"/>
+        </w:rPr>
+        <w:tab/>
+      </w:r>
+      <w:r>
+        <w:rPr>
+          <w:sz w:val="24"/>
+          <w:szCs w:val="24"/>
+        </w:rPr>
+        <w:tab/>
+      </w:r>
+      <w:r>
+        <w:rPr>
+          <w:sz w:val="24"/>
+          <w:szCs w:val="24"/>
+        </w:rPr>
+        <w:tab/>
+      </w:r>
+      <w:r>
+        <w:rPr>
+          <w:sz w:val="24"/>
+          <w:szCs w:val="24"/>
+        </w:rPr>
+        <w:tab/>
+        <w:t>Corel Draw</w:t>
+      </w:r>
+    </w:p>
+    <w:p>
+      <w:pPr>
+        <w:pStyle w:val="Heading1"/>
+        <w:spacing w:line="240" w:lineRule="exact"/>
+        <w:rPr>
+          <w:color w:val="17365D" w:themeColor="text2" w:themeShade="BF"/>
+          <w:sz w:val="24"/>
+          <w:szCs w:val="24"/>
+        </w:rPr>
+      </w:pPr>
+      <w:r>
+        <w:rPr>
+          <w:color w:val="17365D" w:themeColor="text2" w:themeShade="BF"/>
+          <w:sz w:val="24"/>
+          <w:szCs w:val="24"/>
+        </w:rPr>
+        <w:t>VERSION CONTROL</w:t>
+      </w:r>
+    </w:p>
+    <w:p>
+      <w:pPr>
+        <w:pStyle w:val="NoSpacing"/>
+        <w:spacing w:line="240" w:lineRule="exact"/>
+      </w:pPr>
+      <w:proofErr w:type="spellStart"/>
+      <w:r>
+        <w:t>Git</w:t>
+      </w:r>
+      <w:proofErr w:type="spellEnd"/>
+    </w:p>
+    <w:p>
+      <w:pPr>
+        <w:pStyle w:val="NoSpacing"/>
+        <w:spacing w:line="240" w:lineRule="exact"/>
+      </w:pPr>
+      <w:proofErr w:type="spellStart"/>
+      <w:r>
+        <w:rPr>
+          <w:sz w:val="24"/>
+          <w:szCs w:val="24"/>
+        </w:rPr>
+        <w:t>Github</w:t>
+      </w:r>
+      <w:proofErr w:type="spellEnd"/>
+    </w:p>
+    <w:p>
+      <w:pPr>
+        <w:pStyle w:val="Heading1"/>
+        <w:spacing w:line="240" w:lineRule="exact"/>
       </w:pPr>
       <w:r>
         <w:rPr>
           <w:b w:val="0"/>
           <w:noProof/>
-          <w:color w:val="17365D" w:themeColor="text2" w:themeShade="BF"/>
-          <w:sz w:val="24"/>
-          <w:szCs w:val="24"/>
-        </w:rPr>
+          <w:color w:val="92D050"/>
+          <w:sz w:val="24"/>
+          <w:szCs w:val="24"/>
+        </w:rPr>
+        <w:lastRenderedPageBreak/>
         <w:pict>
-          <v:shape id="_x0000_s1028" type="#_x0000_t32" style="position:absolute;margin-left:-.75pt;margin-top:39.8pt;width:516pt;height:0;z-index:251659264" o:connectortype="straight"/>
+          <v:shape id="_x0000_s1029" type="#_x0000_t32" style="position:absolute;margin-left:.75pt;margin-top:10.8pt;width:516pt;height:0;z-index:251660288" o:connectortype="straight"/>
         </w:pict>
       </w:r>
       <w:r>
-        <w:t>SKILLS</w:t>
-      </w:r>
-    </w:p>
-    <w:p>
-      <w:pPr>
-        <w:spacing w:after="0" w:line="240" w:lineRule="auto"/>
-        <w:rPr>
-          <w:b/>
-          <w:color w:val="17365D" w:themeColor="text2" w:themeShade="BF"/>
-          <w:sz w:val="24"/>
-          <w:szCs w:val="24"/>
-        </w:rPr>
-      </w:pPr>
-      <w:r>
-        <w:rPr>
-          <w:b/>
-          <w:color w:val="17365D" w:themeColor="text2" w:themeShade="BF"/>
-          <w:sz w:val="24"/>
-          <w:szCs w:val="24"/>
-        </w:rPr>
-        <w:t>PROGAMMING LANGUAGE</w:t>
-      </w:r>
-      <w:r>
-        <w:rPr>
-          <w:b/>
-          <w:color w:val="17365D" w:themeColor="text2" w:themeShade="BF"/>
-          <w:sz w:val="24"/>
-          <w:szCs w:val="24"/>
-        </w:rPr>
-        <w:t>S</w:t>
-      </w:r>
-    </w:p>
-    <w:p>
-      <w:pPr>
-        <w:spacing w:after="0" w:line="240" w:lineRule="auto"/>
+        <w:t>CERTIFICATIONS</w:t>
+      </w:r>
+    </w:p>
+    <w:p>
+      <w:pPr>
+        <w:spacing w:after="0" w:line="240" w:lineRule="exact"/>
+        <w:ind w:left="5040" w:hanging="5040"/>
+        <w:rPr>
+          <w:rFonts w:asciiTheme="majorHAnsi" w:hAnsiTheme="majorHAnsi"/>
+          <w:b/>
+          <w:color w:val="92D050"/>
+          <w:sz w:val="24"/>
+          <w:szCs w:val="24"/>
+        </w:rPr>
+      </w:pPr>
+      <w:r>
+        <w:rPr>
+          <w:rFonts w:asciiTheme="majorHAnsi" w:hAnsiTheme="majorHAnsi"/>
+          <w:b/>
+          <w:color w:val="17365D" w:themeColor="text2" w:themeShade="BF"/>
+          <w:sz w:val="24"/>
+          <w:szCs w:val="24"/>
+        </w:rPr>
+        <w:t>Meta Front</w:t>
+      </w:r>
+      <w:r>
+        <w:rPr>
+          <w:rFonts w:asciiTheme="majorHAnsi" w:hAnsiTheme="majorHAnsi"/>
+          <w:b/>
+          <w:color w:val="17365D" w:themeColor="text2" w:themeShade="BF"/>
+          <w:sz w:val="24"/>
+          <w:szCs w:val="24"/>
+        </w:rPr>
+        <w:t>end Professional</w:t>
+      </w:r>
+      <w:r>
+        <w:rPr>
+          <w:rFonts w:asciiTheme="majorHAnsi" w:hAnsiTheme="majorHAnsi"/>
+          <w:b/>
+          <w:color w:val="17365D" w:themeColor="text2" w:themeShade="BF"/>
+          <w:sz w:val="24"/>
+          <w:szCs w:val="24"/>
+        </w:rPr>
+        <w:t xml:space="preserve"> Certificate</w:t>
+      </w:r>
+      <w:r>
+        <w:rPr>
+          <w:rFonts w:asciiTheme="majorHAnsi" w:hAnsiTheme="majorHAnsi"/>
+          <w:b/>
+          <w:color w:val="17365D" w:themeColor="text2" w:themeShade="BF"/>
+          <w:sz w:val="24"/>
+          <w:szCs w:val="24"/>
+        </w:rPr>
+        <w:tab/>
+        <w:t>Meta Back</w:t>
+      </w:r>
+      <w:r>
+        <w:rPr>
+          <w:rFonts w:asciiTheme="majorHAnsi" w:hAnsiTheme="majorHAnsi"/>
+          <w:b/>
+          <w:color w:val="17365D" w:themeColor="text2" w:themeShade="BF"/>
+          <w:sz w:val="24"/>
+          <w:szCs w:val="24"/>
+        </w:rPr>
+        <w:t>end Professional</w:t>
+      </w:r>
+      <w:r>
+        <w:rPr>
+          <w:rFonts w:asciiTheme="majorHAnsi" w:hAnsiTheme="majorHAnsi"/>
+          <w:b/>
+          <w:color w:val="17365D" w:themeColor="text2" w:themeShade="BF"/>
+          <w:sz w:val="24"/>
+          <w:szCs w:val="24"/>
+        </w:rPr>
+        <w:t xml:space="preserve"> Certificate</w:t>
+      </w:r>
+    </w:p>
+    <w:p>
+      <w:pPr>
+        <w:spacing w:after="0" w:line="240" w:lineRule="exact"/>
+      </w:pPr>
+      <w:r>
+        <w:t>Introduction to Front-end</w:t>
+      </w:r>
+      <w:r>
+        <w:tab/>
+      </w:r>
+      <w:r>
+        <w:tab/>
+      </w:r>
+      <w:r>
+        <w:tab/>
+      </w:r>
+      <w:r>
+        <w:tab/>
+        <w:t>Introduction to Back-end</w:t>
+      </w:r>
+      <w:r>
+        <w:t xml:space="preserve"> </w:t>
+      </w:r>
+    </w:p>
+    <w:p>
+      <w:pPr>
+        <w:spacing w:after="0" w:line="240" w:lineRule="exact"/>
+      </w:pPr>
+      <w:r>
+        <w:t>Programming in JavaScript</w:t>
+      </w:r>
+      <w:r>
+        <w:tab/>
+      </w:r>
+      <w:r>
+        <w:tab/>
+      </w:r>
+      <w:r>
+        <w:tab/>
+      </w:r>
+      <w:r>
+        <w:tab/>
+        <w:t>Programming in Python</w:t>
+      </w:r>
+      <w:r>
+        <w:t xml:space="preserve"> </w:t>
+      </w:r>
+    </w:p>
+    <w:p>
+      <w:pPr>
+        <w:spacing w:after="0" w:line="240" w:lineRule="exact"/>
+      </w:pPr>
+      <w:r>
+        <w:t>Version Control</w:t>
+      </w:r>
+      <w:r>
+        <w:tab/>
+      </w:r>
+      <w:r>
+        <w:tab/>
+      </w:r>
+      <w:r>
+        <w:tab/>
+      </w:r>
+      <w:r>
+        <w:tab/>
+      </w:r>
+      <w:r>
+        <w:tab/>
+      </w:r>
+      <w:r>
+        <w:tab/>
+        <w:t>Introduction to Database</w:t>
+      </w:r>
+    </w:p>
+    <w:p>
+      <w:pPr>
+        <w:spacing w:after="0" w:line="240" w:lineRule="exact"/>
+      </w:pPr>
+      <w:r>
+        <w:t>HTML and CSS in depth</w:t>
+      </w:r>
+    </w:p>
+    <w:p>
+      <w:pPr>
+        <w:spacing w:after="0" w:line="240" w:lineRule="exact"/>
+      </w:pPr>
+      <w:r>
+        <w:t>React Basics</w:t>
+      </w:r>
+    </w:p>
+    <w:p>
+      <w:pPr>
+        <w:spacing w:after="0" w:line="240" w:lineRule="exact"/>
         <w:jc w:val="both"/>
         <w:rPr>
-          <w:b/>
-          <w:color w:val="17365D" w:themeColor="text2" w:themeShade="BF"/>
-          <w:sz w:val="24"/>
-          <w:szCs w:val="24"/>
-        </w:rPr>
-      </w:pPr>
-      <w:r>
-        <w:rPr>
-          <w:b/>
-          <w:color w:val="17365D" w:themeColor="text2" w:themeShade="BF"/>
-          <w:sz w:val="24"/>
-          <w:szCs w:val="24"/>
-        </w:rPr>
-        <w:t>FRONT-END</w:t>
-      </w:r>
-      <w:r>
-        <w:rPr>
-          <w:b/>
-          <w:color w:val="17365D" w:themeColor="text2" w:themeShade="BF"/>
-          <w:sz w:val="24"/>
-          <w:szCs w:val="24"/>
-        </w:rPr>
-        <w:tab/>
-      </w:r>
-      <w:r>
-        <w:rPr>
-          <w:b/>
-          <w:color w:val="17365D" w:themeColor="text2" w:themeShade="BF"/>
-          <w:sz w:val="24"/>
-          <w:szCs w:val="24"/>
-        </w:rPr>
-        <w:tab/>
-      </w:r>
-      <w:r>
-        <w:rPr>
-          <w:b/>
-          <w:color w:val="17365D" w:themeColor="text2" w:themeShade="BF"/>
-          <w:sz w:val="24"/>
-          <w:szCs w:val="24"/>
-        </w:rPr>
-        <w:tab/>
-      </w:r>
-      <w:r>
-        <w:rPr>
-          <w:b/>
-          <w:color w:val="17365D" w:themeColor="text2" w:themeShade="BF"/>
-          <w:sz w:val="24"/>
-          <w:szCs w:val="24"/>
-        </w:rPr>
-        <w:tab/>
-      </w:r>
-      <w:r>
-        <w:rPr>
-          <w:b/>
-          <w:color w:val="17365D" w:themeColor="text2" w:themeShade="BF"/>
-          <w:sz w:val="24"/>
-          <w:szCs w:val="24"/>
-        </w:rPr>
-        <w:tab/>
-      </w:r>
-      <w:r>
-        <w:rPr>
-          <w:b/>
-          <w:color w:val="17365D" w:themeColor="text2" w:themeShade="BF"/>
-          <w:sz w:val="24"/>
-          <w:szCs w:val="24"/>
-        </w:rPr>
-        <w:tab/>
-        <w:t>BACK-END</w:t>
-      </w:r>
-    </w:p>
-    <w:p>
-      <w:pPr>
-        <w:spacing w:after="0" w:line="240" w:lineRule="auto"/>
-        <w:jc w:val="both"/>
-        <w:rPr>
-          <w:sz w:val="24"/>
-          <w:szCs w:val="24"/>
-        </w:rPr>
-      </w:pPr>
-      <w:r>
-        <w:rPr>
-          <w:sz w:val="24"/>
-          <w:szCs w:val="24"/>
-        </w:rPr>
-        <w:t>HTML</w:t>
-      </w:r>
-      <w:r>
-        <w:rPr>
-          <w:sz w:val="24"/>
-          <w:szCs w:val="24"/>
-        </w:rPr>
-        <w:tab/>
-      </w:r>
-      <w:r>
-        <w:rPr>
-          <w:sz w:val="24"/>
-          <w:szCs w:val="24"/>
-        </w:rPr>
-        <w:tab/>
-      </w:r>
-      <w:r>
-        <w:rPr>
-          <w:sz w:val="24"/>
-          <w:szCs w:val="24"/>
-        </w:rPr>
-        <w:tab/>
-      </w:r>
-      <w:r>
-        <w:rPr>
-          <w:sz w:val="24"/>
-          <w:szCs w:val="24"/>
-        </w:rPr>
-        <w:tab/>
-      </w:r>
-      <w:r>
-        <w:rPr>
-          <w:sz w:val="24"/>
-          <w:szCs w:val="24"/>
-        </w:rPr>
-        <w:tab/>
-      </w:r>
-      <w:r>
-        <w:rPr>
-          <w:sz w:val="24"/>
-          <w:szCs w:val="24"/>
-        </w:rPr>
-        <w:tab/>
-      </w:r>
-      <w:r>
-        <w:rPr>
-          <w:sz w:val="24"/>
-          <w:szCs w:val="24"/>
-        </w:rPr>
-        <w:tab/>
-        <w:t>Python (</w:t>
-      </w:r>
+          <w:sz w:val="24"/>
+          <w:szCs w:val="24"/>
+        </w:rPr>
+      </w:pPr>
+      <w:r>
+        <w:rPr>
+          <w:sz w:val="24"/>
+          <w:szCs w:val="24"/>
+        </w:rPr>
+        <w:t>Principles of UI/UX designs</w:t>
+      </w:r>
+      <w:r>
+        <w:rPr>
+          <w:sz w:val="24"/>
+          <w:szCs w:val="24"/>
+        </w:rPr>
+        <w:tab/>
+      </w:r>
+      <w:r>
+        <w:rPr>
+          <w:sz w:val="24"/>
+          <w:szCs w:val="24"/>
+        </w:rPr>
+        <w:tab/>
+      </w:r>
+      <w:r>
+        <w:rPr>
+          <w:sz w:val="24"/>
+          <w:szCs w:val="24"/>
+        </w:rPr>
+        <w:tab/>
+      </w:r>
+      <w:r>
+        <w:rPr>
+          <w:sz w:val="24"/>
+          <w:szCs w:val="24"/>
+        </w:rPr>
+        <w:tab/>
+      </w:r>
+      <w:r>
+        <w:rPr>
+          <w:sz w:val="24"/>
+          <w:szCs w:val="24"/>
+        </w:rPr>
+        <w:tab/>
+      </w:r>
+      <w:r>
+        <w:rPr>
+          <w:sz w:val="24"/>
+          <w:szCs w:val="24"/>
+        </w:rPr>
+        <w:tab/>
+      </w:r>
+      <w:r>
+        <w:rPr>
+          <w:sz w:val="24"/>
+          <w:szCs w:val="24"/>
+        </w:rPr>
+        <w:tab/>
+      </w:r>
+      <w:r>
+        <w:rPr>
+          <w:sz w:val="24"/>
+          <w:szCs w:val="24"/>
+        </w:rPr>
+        <w:tab/>
+      </w:r>
+      <w:r>
+        <w:rPr>
+          <w:sz w:val="24"/>
+          <w:szCs w:val="24"/>
+        </w:rPr>
+        <w:tab/>
+      </w:r>
+      <w:r>
+        <w:rPr>
+          <w:sz w:val="24"/>
+          <w:szCs w:val="24"/>
+        </w:rPr>
+        <w:tab/>
+      </w:r>
+    </w:p>
+    <w:p>
+      <w:pPr>
+        <w:spacing w:after="0" w:line="240" w:lineRule="exact"/>
+        <w:rPr>
+          <w:b/>
+          <w:color w:val="17365D" w:themeColor="text2" w:themeShade="BF"/>
+          <w:sz w:val="24"/>
+          <w:szCs w:val="24"/>
+        </w:rPr>
+      </w:pPr>
+    </w:p>
+    <w:p>
+      <w:pPr>
+        <w:spacing w:after="0" w:line="240" w:lineRule="exact"/>
+        <w:rPr>
+          <w:b/>
+          <w:color w:val="17365D" w:themeColor="text2" w:themeShade="BF"/>
+          <w:sz w:val="24"/>
+          <w:szCs w:val="24"/>
+        </w:rPr>
+      </w:pPr>
       <w:proofErr w:type="spellStart"/>
       <w:r>
         <w:rPr>
-          <w:sz w:val="24"/>
-          <w:szCs w:val="24"/>
-        </w:rPr>
-        <w:t>Django</w:t>
+          <w:b/>
+          <w:color w:val="17365D" w:themeColor="text2" w:themeShade="BF"/>
+          <w:sz w:val="24"/>
+          <w:szCs w:val="24"/>
+        </w:rPr>
+        <w:t>Jobberman</w:t>
       </w:r>
       <w:proofErr w:type="spellEnd"/>
       <w:r>
         <w:rPr>
-          <w:sz w:val="24"/>
-          <w:szCs w:val="24"/>
-        </w:rPr>
-        <w:t>)</w:t>
-      </w:r>
-    </w:p>
-    <w:p>
-      <w:pPr>
-        <w:spacing w:after="0" w:line="240" w:lineRule="auto"/>
-        <w:jc w:val="both"/>
-        <w:rPr>
-          <w:sz w:val="24"/>
-          <w:szCs w:val="24"/>
-        </w:rPr>
-      </w:pPr>
-      <w:r>
-        <w:rPr>
-          <w:sz w:val="24"/>
-          <w:szCs w:val="24"/>
-        </w:rPr>
-        <w:t>CSS</w:t>
-      </w:r>
-      <w:r>
-        <w:rPr>
-          <w:sz w:val="24"/>
-          <w:szCs w:val="24"/>
-        </w:rPr>
-        <w:tab/>
-      </w:r>
-      <w:r>
-        <w:rPr>
-          <w:sz w:val="24"/>
-          <w:szCs w:val="24"/>
-        </w:rPr>
-        <w:tab/>
-      </w:r>
-      <w:r>
-        <w:rPr>
-          <w:sz w:val="24"/>
-          <w:szCs w:val="24"/>
-        </w:rPr>
-        <w:tab/>
-      </w:r>
-      <w:r>
-        <w:rPr>
-          <w:sz w:val="24"/>
-          <w:szCs w:val="24"/>
-        </w:rPr>
-        <w:tab/>
-      </w:r>
-      <w:r>
-        <w:rPr>
-          <w:sz w:val="24"/>
-          <w:szCs w:val="24"/>
-        </w:rPr>
-        <w:tab/>
-      </w:r>
-      <w:r>
-        <w:rPr>
-          <w:sz w:val="24"/>
-          <w:szCs w:val="24"/>
-        </w:rPr>
-        <w:tab/>
-      </w:r>
-      <w:r>
-        <w:rPr>
-          <w:sz w:val="24"/>
-          <w:szCs w:val="24"/>
-        </w:rPr>
-        <w:tab/>
-        <w:t>Java</w:t>
-      </w:r>
-    </w:p>
-    <w:p>
-      <w:pPr>
-        <w:spacing w:after="0" w:line="240" w:lineRule="auto"/>
-        <w:jc w:val="both"/>
-        <w:rPr>
-          <w:sz w:val="24"/>
-          <w:szCs w:val="24"/>
-        </w:rPr>
-      </w:pPr>
-      <w:r>
-        <w:rPr>
-          <w:sz w:val="24"/>
-          <w:szCs w:val="24"/>
-        </w:rPr>
-        <w:t>Bootstrap</w:t>
-      </w:r>
-    </w:p>
-    <w:p>
-      <w:pPr>
-        <w:spacing w:after="0" w:line="240" w:lineRule="auto"/>
-        <w:jc w:val="both"/>
-        <w:rPr>
-          <w:b/>
-          <w:sz w:val="24"/>
-          <w:szCs w:val="24"/>
-        </w:rPr>
-      </w:pPr>
-      <w:r>
-        <w:rPr>
-          <w:sz w:val="24"/>
-          <w:szCs w:val="24"/>
-        </w:rPr>
-        <w:t>JavaScript</w:t>
-      </w:r>
-      <w:r>
-        <w:rPr>
-          <w:sz w:val="24"/>
-          <w:szCs w:val="24"/>
-        </w:rPr>
-        <w:tab/>
-      </w:r>
-      <w:r>
-        <w:rPr>
-          <w:sz w:val="24"/>
-          <w:szCs w:val="24"/>
-        </w:rPr>
-        <w:tab/>
-      </w:r>
-      <w:r>
-        <w:rPr>
-          <w:sz w:val="24"/>
-          <w:szCs w:val="24"/>
-        </w:rPr>
-        <w:tab/>
-      </w:r>
-      <w:r>
-        <w:rPr>
-          <w:sz w:val="24"/>
-          <w:szCs w:val="24"/>
-        </w:rPr>
-        <w:tab/>
-      </w:r>
-      <w:r>
-        <w:rPr>
-          <w:sz w:val="24"/>
-          <w:szCs w:val="24"/>
-        </w:rPr>
-        <w:tab/>
-      </w:r>
-      <w:r>
-        <w:rPr>
-          <w:sz w:val="24"/>
-          <w:szCs w:val="24"/>
-        </w:rPr>
-        <w:tab/>
-      </w:r>
-      <w:r>
-        <w:rPr>
-          <w:b/>
-          <w:color w:val="17365D" w:themeColor="text2" w:themeShade="BF"/>
-          <w:sz w:val="24"/>
-          <w:szCs w:val="24"/>
-        </w:rPr>
-        <w:t>DATABASE</w:t>
-      </w:r>
-    </w:p>
-    <w:p>
-      <w:pPr>
-        <w:spacing w:after="0" w:line="240" w:lineRule="auto"/>
-        <w:jc w:val="both"/>
-        <w:rPr>
-          <w:sz w:val="24"/>
-          <w:szCs w:val="24"/>
-        </w:rPr>
-      </w:pPr>
-      <w:proofErr w:type="spellStart"/>
-      <w:r>
-        <w:rPr>
-          <w:sz w:val="24"/>
-          <w:szCs w:val="24"/>
-        </w:rPr>
-        <w:lastRenderedPageBreak/>
-        <w:t>JQuery</w:t>
-      </w:r>
-      <w:proofErr w:type="spellEnd"/>
-      <w:r>
-        <w:rPr>
-          <w:sz w:val="24"/>
-          <w:szCs w:val="24"/>
-        </w:rPr>
-        <w:tab/>
-      </w:r>
-      <w:r>
-        <w:rPr>
-          <w:sz w:val="24"/>
-          <w:szCs w:val="24"/>
-        </w:rPr>
-        <w:tab/>
-      </w:r>
-      <w:r>
-        <w:rPr>
-          <w:sz w:val="24"/>
-          <w:szCs w:val="24"/>
-        </w:rPr>
-        <w:tab/>
-      </w:r>
-      <w:r>
-        <w:rPr>
-          <w:sz w:val="24"/>
-          <w:szCs w:val="24"/>
-        </w:rPr>
-        <w:tab/>
-      </w:r>
-      <w:r>
-        <w:rPr>
-          <w:sz w:val="24"/>
-          <w:szCs w:val="24"/>
-        </w:rPr>
-        <w:tab/>
-      </w:r>
-      <w:r>
-        <w:rPr>
-          <w:sz w:val="24"/>
-          <w:szCs w:val="24"/>
-        </w:rPr>
-        <w:tab/>
-      </w:r>
-      <w:r>
-        <w:rPr>
-          <w:sz w:val="24"/>
-          <w:szCs w:val="24"/>
-        </w:rPr>
-        <w:tab/>
-      </w:r>
-      <w:proofErr w:type="spellStart"/>
-      <w:r>
-        <w:rPr>
-          <w:sz w:val="24"/>
-          <w:szCs w:val="24"/>
-        </w:rPr>
-        <w:t>MySQL</w:t>
-      </w:r>
-      <w:proofErr w:type="spellEnd"/>
-    </w:p>
-    <w:p>
-      <w:pPr>
-        <w:spacing w:after="0" w:line="240" w:lineRule="auto"/>
-        <w:jc w:val="both"/>
-        <w:rPr>
-          <w:sz w:val="24"/>
-          <w:szCs w:val="24"/>
-        </w:rPr>
-      </w:pPr>
-      <w:r>
-        <w:rPr>
-          <w:sz w:val="24"/>
-          <w:szCs w:val="24"/>
-        </w:rPr>
-        <w:t>React.js</w:t>
+          <w:b/>
+          <w:color w:val="17365D" w:themeColor="text2" w:themeShade="BF"/>
+          <w:sz w:val="24"/>
+          <w:szCs w:val="24"/>
+        </w:rPr>
+        <w:t xml:space="preserve"> Soft Skills Training</w:t>
+      </w:r>
+      <w:r>
+        <w:rPr>
+          <w:b/>
+          <w:color w:val="17365D" w:themeColor="text2" w:themeShade="BF"/>
+          <w:sz w:val="24"/>
+          <w:szCs w:val="24"/>
+        </w:rPr>
+        <w:t xml:space="preserve"> Certificate</w:t>
       </w:r>
     </w:p>
     <w:p>
       <w:pPr>
         <w:pStyle w:val="Heading1"/>
-        <w:spacing w:line="240" w:lineRule="auto"/>
-        <w:rPr>
-          <w:color w:val="17365D" w:themeColor="text2" w:themeShade="BF"/>
-          <w:sz w:val="24"/>
-          <w:szCs w:val="24"/>
-        </w:rPr>
-      </w:pPr>
-      <w:r>
-        <w:rPr>
-          <w:color w:val="17365D" w:themeColor="text2" w:themeShade="BF"/>
-          <w:sz w:val="24"/>
-          <w:szCs w:val="24"/>
-        </w:rPr>
-        <w:t>MICROSOFT OFFICE</w:t>
-      </w:r>
-      <w:r>
-        <w:rPr>
-          <w:color w:val="17365D" w:themeColor="text2" w:themeShade="BF"/>
-          <w:sz w:val="24"/>
-          <w:szCs w:val="24"/>
-        </w:rPr>
-        <w:tab/>
-      </w:r>
-      <w:r>
-        <w:rPr>
-          <w:color w:val="17365D" w:themeColor="text2" w:themeShade="BF"/>
-          <w:sz w:val="24"/>
-          <w:szCs w:val="24"/>
-        </w:rPr>
-        <w:tab/>
-      </w:r>
-      <w:r>
-        <w:rPr>
-          <w:color w:val="17365D" w:themeColor="text2" w:themeShade="BF"/>
-          <w:sz w:val="24"/>
-          <w:szCs w:val="24"/>
-        </w:rPr>
-        <w:tab/>
-      </w:r>
-      <w:r>
-        <w:rPr>
-          <w:color w:val="17365D" w:themeColor="text2" w:themeShade="BF"/>
-          <w:sz w:val="24"/>
-          <w:szCs w:val="24"/>
-        </w:rPr>
-        <w:tab/>
-        <w:t>GRAPHIC DESIGNS</w:t>
-      </w:r>
-    </w:p>
-    <w:p>
-      <w:pPr>
-        <w:spacing w:after="0" w:line="240" w:lineRule="auto"/>
-        <w:rPr>
-          <w:sz w:val="24"/>
-          <w:szCs w:val="24"/>
-        </w:rPr>
-      </w:pPr>
-      <w:r>
-        <w:rPr>
-          <w:sz w:val="24"/>
-          <w:szCs w:val="24"/>
-        </w:rPr>
-        <w:t>Microsoft Word</w:t>
-      </w:r>
-      <w:r>
-        <w:rPr>
-          <w:sz w:val="24"/>
-          <w:szCs w:val="24"/>
-        </w:rPr>
-        <w:tab/>
-      </w:r>
-      <w:r>
-        <w:rPr>
-          <w:sz w:val="24"/>
-          <w:szCs w:val="24"/>
-        </w:rPr>
-        <w:tab/>
-      </w:r>
-      <w:r>
-        <w:rPr>
-          <w:sz w:val="24"/>
-          <w:szCs w:val="24"/>
-        </w:rPr>
-        <w:tab/>
-      </w:r>
-      <w:r>
-        <w:rPr>
-          <w:sz w:val="24"/>
-          <w:szCs w:val="24"/>
-        </w:rPr>
-        <w:tab/>
-      </w:r>
-      <w:r>
-        <w:rPr>
-          <w:sz w:val="24"/>
-          <w:szCs w:val="24"/>
-        </w:rPr>
-        <w:tab/>
-      </w:r>
-      <w:r>
-        <w:rPr>
-          <w:sz w:val="24"/>
-          <w:szCs w:val="24"/>
-        </w:rPr>
-        <w:t>Adobe Illustrator</w:t>
-      </w:r>
-    </w:p>
-    <w:p>
-      <w:pPr>
-        <w:spacing w:after="0" w:line="240" w:lineRule="auto"/>
-        <w:rPr>
-          <w:sz w:val="24"/>
-          <w:szCs w:val="24"/>
-        </w:rPr>
-      </w:pPr>
-      <w:r>
-        <w:rPr>
-          <w:sz w:val="24"/>
-          <w:szCs w:val="24"/>
-        </w:rPr>
-        <w:t>Microsoft Excel</w:t>
-      </w:r>
-      <w:r>
-        <w:rPr>
-          <w:sz w:val="24"/>
-          <w:szCs w:val="24"/>
-        </w:rPr>
-        <w:tab/>
-      </w:r>
-      <w:r>
-        <w:rPr>
-          <w:sz w:val="24"/>
-          <w:szCs w:val="24"/>
-        </w:rPr>
-        <w:tab/>
-      </w:r>
-      <w:r>
-        <w:rPr>
-          <w:sz w:val="24"/>
-          <w:szCs w:val="24"/>
-        </w:rPr>
-        <w:tab/>
-      </w:r>
-      <w:r>
-        <w:rPr>
-          <w:sz w:val="24"/>
-          <w:szCs w:val="24"/>
-        </w:rPr>
-        <w:tab/>
-      </w:r>
-      <w:r>
-        <w:rPr>
-          <w:sz w:val="24"/>
-          <w:szCs w:val="24"/>
-        </w:rPr>
-        <w:tab/>
-        <w:t>Adobe Photoshop</w:t>
-      </w:r>
-    </w:p>
-    <w:p>
-      <w:pPr>
-        <w:spacing w:after="0" w:line="240" w:lineRule="auto"/>
-        <w:rPr>
-          <w:sz w:val="24"/>
-          <w:szCs w:val="24"/>
-        </w:rPr>
-      </w:pPr>
-      <w:r>
-        <w:rPr>
-          <w:sz w:val="24"/>
-          <w:szCs w:val="24"/>
-        </w:rPr>
-        <w:t xml:space="preserve">Microsoft Power-point  </w:t>
-      </w:r>
-      <w:r>
-        <w:rPr>
-          <w:sz w:val="24"/>
-          <w:szCs w:val="24"/>
-        </w:rPr>
-        <w:tab/>
-      </w:r>
-      <w:r>
-        <w:rPr>
-          <w:sz w:val="24"/>
-          <w:szCs w:val="24"/>
-        </w:rPr>
-        <w:tab/>
-      </w:r>
-      <w:r>
-        <w:rPr>
-          <w:sz w:val="24"/>
-          <w:szCs w:val="24"/>
-        </w:rPr>
-        <w:tab/>
-      </w:r>
-      <w:r>
-        <w:rPr>
-          <w:sz w:val="24"/>
-          <w:szCs w:val="24"/>
-        </w:rPr>
-        <w:tab/>
-        <w:t>Corel Draw</w:t>
-      </w:r>
-    </w:p>
-    <w:p>
-      <w:pPr>
-        <w:pStyle w:val="Heading1"/>
-        <w:spacing w:line="240" w:lineRule="auto"/>
-        <w:rPr>
-          <w:color w:val="17365D" w:themeColor="text2" w:themeShade="BF"/>
-          <w:sz w:val="24"/>
-          <w:szCs w:val="24"/>
-        </w:rPr>
-      </w:pPr>
-      <w:r>
-        <w:rPr>
-          <w:color w:val="17365D" w:themeColor="text2" w:themeShade="BF"/>
-          <w:sz w:val="24"/>
-          <w:szCs w:val="24"/>
-        </w:rPr>
-        <w:t>VERSION CONTROL</w:t>
-      </w:r>
-    </w:p>
-    <w:p>
-      <w:pPr>
-        <w:pStyle w:val="NoSpacing"/>
-      </w:pPr>
-      <w:proofErr w:type="spellStart"/>
-      <w:r>
-        <w:t>Git</w:t>
-      </w:r>
-      <w:proofErr w:type="spellEnd"/>
-    </w:p>
-    <w:p>
-      <w:pPr>
-        <w:pStyle w:val="NoSpacing"/>
-      </w:pPr>
-      <w:proofErr w:type="spellStart"/>
-      <w:r>
-        <w:rPr>
-          <w:sz w:val="24"/>
-          <w:szCs w:val="24"/>
-        </w:rPr>
-        <w:t>Github</w:t>
-      </w:r>
-      <w:proofErr w:type="spellEnd"/>
-    </w:p>
-    <w:p>
-      <w:pPr>
-        <w:pStyle w:val="Heading1"/>
-        <w:spacing w:line="240" w:lineRule="auto"/>
-      </w:pPr>
-      <w:r>
-        <w:rPr>
-          <w:b w:val="0"/>
-          <w:noProof/>
-          <w:color w:val="17365D" w:themeColor="text2" w:themeShade="BF"/>
-          <w:sz w:val="24"/>
-          <w:szCs w:val="24"/>
-        </w:rPr>
-        <w:pict>
-          <v:shape id="_x0000_s1029" type="#_x0000_t32" style="position:absolute;margin-left:.75pt;margin-top:39.3pt;width:516pt;height:0;z-index:251660288" o:connectortype="straight"/>
-        </w:pict>
-      </w:r>
-      <w:r>
-        <w:t>CERTIFICATIONS</w:t>
-      </w:r>
-    </w:p>
-    <w:p>
-      <w:pPr>
-        <w:spacing w:after="0" w:line="240" w:lineRule="auto"/>
-        <w:ind w:left="5040" w:hanging="5040"/>
-        <w:rPr>
-          <w:rFonts w:asciiTheme="majorHAnsi" w:hAnsiTheme="majorHAnsi"/>
-          <w:b/>
-          <w:color w:val="17365D" w:themeColor="text2" w:themeShade="BF"/>
-          <w:sz w:val="24"/>
-          <w:szCs w:val="24"/>
-        </w:rPr>
-      </w:pPr>
-      <w:r>
-        <w:rPr>
-          <w:rFonts w:asciiTheme="majorHAnsi" w:hAnsiTheme="majorHAnsi"/>
-          <w:b/>
-          <w:color w:val="17365D" w:themeColor="text2" w:themeShade="BF"/>
-          <w:sz w:val="24"/>
-          <w:szCs w:val="24"/>
-        </w:rPr>
-        <w:t>Meta Front</w:t>
-      </w:r>
-      <w:r>
-        <w:rPr>
-          <w:rFonts w:asciiTheme="majorHAnsi" w:hAnsiTheme="majorHAnsi"/>
-          <w:b/>
-          <w:color w:val="17365D" w:themeColor="text2" w:themeShade="BF"/>
-          <w:sz w:val="24"/>
-          <w:szCs w:val="24"/>
-        </w:rPr>
-        <w:t>end Professional</w:t>
-      </w:r>
-      <w:r>
-        <w:rPr>
-          <w:rFonts w:asciiTheme="majorHAnsi" w:hAnsiTheme="majorHAnsi"/>
-          <w:b/>
-          <w:color w:val="17365D" w:themeColor="text2" w:themeShade="BF"/>
-          <w:sz w:val="24"/>
-          <w:szCs w:val="24"/>
-        </w:rPr>
-        <w:t xml:space="preserve"> Certificate</w:t>
-      </w:r>
-      <w:r>
-        <w:rPr>
-          <w:rFonts w:asciiTheme="majorHAnsi" w:hAnsiTheme="majorHAnsi"/>
-          <w:b/>
-          <w:color w:val="17365D" w:themeColor="text2" w:themeShade="BF"/>
-          <w:sz w:val="24"/>
-          <w:szCs w:val="24"/>
-        </w:rPr>
-        <w:tab/>
-        <w:t>Meta Back</w:t>
-      </w:r>
-      <w:r>
-        <w:rPr>
-          <w:rFonts w:asciiTheme="majorHAnsi" w:hAnsiTheme="majorHAnsi"/>
-          <w:b/>
-          <w:color w:val="17365D" w:themeColor="text2" w:themeShade="BF"/>
-          <w:sz w:val="24"/>
-          <w:szCs w:val="24"/>
-        </w:rPr>
-        <w:t>end Professional</w:t>
-      </w:r>
-      <w:r>
-        <w:rPr>
-          <w:rFonts w:asciiTheme="majorHAnsi" w:hAnsiTheme="majorHAnsi"/>
-          <w:b/>
-          <w:color w:val="17365D" w:themeColor="text2" w:themeShade="BF"/>
-          <w:sz w:val="24"/>
-          <w:szCs w:val="24"/>
-        </w:rPr>
-        <w:t xml:space="preserve"> Certificate</w:t>
-      </w:r>
-    </w:p>
-    <w:p>
-      <w:pPr>
-        <w:spacing w:after="0" w:line="240" w:lineRule="auto"/>
-      </w:pPr>
-      <w:r>
-        <w:t>Introduction to Front-end</w:t>
-      </w:r>
-      <w:r>
-        <w:tab/>
-      </w:r>
-      <w:r>
-        <w:tab/>
-      </w:r>
-      <w:r>
-        <w:tab/>
-      </w:r>
-      <w:r>
-        <w:tab/>
-        <w:t>Introduction to Back-end</w:t>
-      </w:r>
-      <w:r>
-        <w:t xml:space="preserve"> </w:t>
-      </w:r>
-    </w:p>
-    <w:p>
-      <w:pPr>
-        <w:spacing w:after="0" w:line="240" w:lineRule="auto"/>
-      </w:pPr>
-      <w:r>
-        <w:t>Programming in JavaScript</w:t>
-      </w:r>
-      <w:r>
-        <w:tab/>
-      </w:r>
-      <w:r>
-        <w:tab/>
-      </w:r>
-      <w:r>
-        <w:tab/>
-      </w:r>
-      <w:r>
-        <w:tab/>
-        <w:t>Programming in Python</w:t>
-      </w:r>
-      <w:r>
-        <w:t xml:space="preserve"> </w:t>
-      </w:r>
-    </w:p>
-    <w:p>
-      <w:pPr>
-        <w:spacing w:after="0" w:line="240" w:lineRule="auto"/>
-      </w:pPr>
-      <w:r>
-        <w:t>Version Control</w:t>
-      </w:r>
-      <w:r>
-        <w:tab/>
-      </w:r>
-      <w:r>
-        <w:tab/>
-      </w:r>
-      <w:r>
-        <w:tab/>
-      </w:r>
-      <w:r>
-        <w:tab/>
-      </w:r>
-      <w:r>
-        <w:tab/>
-      </w:r>
-      <w:r>
-        <w:tab/>
-        <w:t>Introduction to Database</w:t>
-      </w:r>
-    </w:p>
-    <w:p>
-      <w:pPr>
-        <w:spacing w:after="0" w:line="240" w:lineRule="auto"/>
-      </w:pPr>
-      <w:r>
-        <w:t>HTML and CSS in depth</w:t>
-      </w:r>
-    </w:p>
-    <w:p>
-      <w:pPr>
-        <w:spacing w:after="0" w:line="240" w:lineRule="auto"/>
-      </w:pPr>
-      <w:r>
-        <w:t>React Basics</w:t>
-      </w:r>
-    </w:p>
-    <w:p>
-      <w:pPr>
-        <w:spacing w:after="0" w:line="240" w:lineRule="auto"/>
-        <w:jc w:val="both"/>
-        <w:rPr>
-          <w:sz w:val="24"/>
-          <w:szCs w:val="24"/>
-        </w:rPr>
-      </w:pPr>
-      <w:r>
-        <w:rPr>
-          <w:sz w:val="24"/>
-          <w:szCs w:val="24"/>
-        </w:rPr>
-        <w:t>Principles of UI/UX designs</w:t>
-      </w:r>
-      <w:r>
-        <w:rPr>
-          <w:sz w:val="24"/>
-          <w:szCs w:val="24"/>
-        </w:rPr>
-        <w:tab/>
-      </w:r>
-      <w:r>
-        <w:rPr>
-          <w:sz w:val="24"/>
-          <w:szCs w:val="24"/>
-        </w:rPr>
-        <w:tab/>
-      </w:r>
-      <w:r>
-        <w:rPr>
-          <w:sz w:val="24"/>
-          <w:szCs w:val="24"/>
-        </w:rPr>
-        <w:tab/>
-      </w:r>
-      <w:r>
-        <w:rPr>
-          <w:sz w:val="24"/>
-          <w:szCs w:val="24"/>
-        </w:rPr>
-        <w:tab/>
-      </w:r>
-      <w:r>
-        <w:rPr>
-          <w:sz w:val="24"/>
-          <w:szCs w:val="24"/>
-        </w:rPr>
-        <w:tab/>
-      </w:r>
-      <w:r>
-        <w:rPr>
-          <w:sz w:val="24"/>
-          <w:szCs w:val="24"/>
-        </w:rPr>
-        <w:tab/>
-      </w:r>
-      <w:r>
-        <w:rPr>
-          <w:sz w:val="24"/>
-          <w:szCs w:val="24"/>
-        </w:rPr>
-        <w:tab/>
-      </w:r>
-      <w:r>
-        <w:rPr>
-          <w:sz w:val="24"/>
-          <w:szCs w:val="24"/>
-        </w:rPr>
-        <w:tab/>
-      </w:r>
-      <w:r>
-        <w:rPr>
-          <w:sz w:val="24"/>
-          <w:szCs w:val="24"/>
-        </w:rPr>
-        <w:tab/>
-      </w:r>
-      <w:r>
-        <w:rPr>
-          <w:sz w:val="24"/>
-          <w:szCs w:val="24"/>
-        </w:rPr>
-        <w:tab/>
-      </w:r>
-    </w:p>
-    <w:p>
-      <w:pPr>
-        <w:spacing w:after="0" w:line="240" w:lineRule="auto"/>
-        <w:rPr>
-          <w:b/>
-          <w:color w:val="17365D" w:themeColor="text2" w:themeShade="BF"/>
-          <w:sz w:val="24"/>
-          <w:szCs w:val="24"/>
-        </w:rPr>
-      </w:pPr>
-    </w:p>
-    <w:p>
-      <w:pPr>
-        <w:spacing w:after="0" w:line="240" w:lineRule="auto"/>
-        <w:rPr>
-          <w:b/>
-          <w:color w:val="17365D" w:themeColor="text2" w:themeShade="BF"/>
-          <w:sz w:val="24"/>
-          <w:szCs w:val="24"/>
-        </w:rPr>
-      </w:pPr>
-      <w:proofErr w:type="spellStart"/>
-      <w:r>
-        <w:rPr>
-          <w:b/>
-          <w:color w:val="17365D" w:themeColor="text2" w:themeShade="BF"/>
-          <w:sz w:val="24"/>
-          <w:szCs w:val="24"/>
-        </w:rPr>
-        <w:t>Jobberman</w:t>
-      </w:r>
-      <w:proofErr w:type="spellEnd"/>
-      <w:r>
-        <w:rPr>
-          <w:b/>
-          <w:color w:val="17365D" w:themeColor="text2" w:themeShade="BF"/>
-          <w:sz w:val="24"/>
-          <w:szCs w:val="24"/>
-        </w:rPr>
-        <w:t xml:space="preserve"> Soft Skills Training</w:t>
-      </w:r>
-      <w:r>
-        <w:rPr>
-          <w:b/>
-          <w:color w:val="17365D" w:themeColor="text2" w:themeShade="BF"/>
-          <w:sz w:val="24"/>
-          <w:szCs w:val="24"/>
-        </w:rPr>
-        <w:t xml:space="preserve"> Certificate</w:t>
-      </w:r>
-    </w:p>
-    <w:p>
-      <w:pPr>
-        <w:pStyle w:val="Heading1"/>
-        <w:spacing w:line="240" w:lineRule="auto"/>
+        <w:spacing w:line="240" w:lineRule="exact"/>
       </w:pPr>
       <w:r>
         <w:rPr>
@@ -1678,7 +1765,7 @@
     </w:p>
     <w:p>
       <w:pPr>
-        <w:spacing w:after="0" w:line="240" w:lineRule="auto"/>
+        <w:spacing w:after="0" w:line="240" w:lineRule="exact"/>
         <w:jc w:val="both"/>
         <w:rPr>
           <w:color w:val="17365D" w:themeColor="text2" w:themeShade="BF"/>
@@ -1738,7 +1825,7 @@
     </w:p>
     <w:p>
       <w:pPr>
-        <w:spacing w:after="0" w:line="240" w:lineRule="auto"/>
+        <w:spacing w:after="0" w:line="240" w:lineRule="exact"/>
         <w:jc w:val="both"/>
         <w:rPr>
           <w:sz w:val="24"/>
@@ -1755,7 +1842,7 @@
     </w:p>
     <w:p>
       <w:pPr>
-        <w:spacing w:after="0" w:line="240" w:lineRule="auto"/>
+        <w:spacing w:after="0" w:line="240" w:lineRule="exact"/>
         <w:jc w:val="both"/>
         <w:rPr>
           <w:color w:val="17365D" w:themeColor="text2" w:themeShade="BF"/>
@@ -1775,7 +1862,7 @@
     </w:p>
     <w:p>
       <w:pPr>
-        <w:spacing w:after="0" w:line="240" w:lineRule="auto"/>
+        <w:spacing w:after="0" w:line="240" w:lineRule="exact"/>
         <w:jc w:val="both"/>
         <w:rPr>
           <w:sz w:val="24"/>
@@ -1792,7 +1879,7 @@
     </w:p>
     <w:p>
       <w:pPr>
-        <w:spacing w:after="0" w:line="240" w:lineRule="auto"/>
+        <w:spacing w:after="0" w:line="240" w:lineRule="exact"/>
         <w:jc w:val="both"/>
         <w:rPr>
           <w:color w:val="17365D" w:themeColor="text2" w:themeShade="BF"/>
@@ -1823,7 +1910,7 @@
     </w:p>
     <w:p>
       <w:pPr>
-        <w:spacing w:after="0" w:line="240" w:lineRule="auto"/>
+        <w:spacing w:after="0" w:line="240" w:lineRule="exact"/>
         <w:jc w:val="both"/>
         <w:rPr>
           <w:sz w:val="24"/>
@@ -1839,6 +1926,7 @@
       </w:r>
     </w:p>
     <w:sectPr>
+      <w:type w:val="continuous"/>
       <w:pgSz w:w="12240" w:h="15840"/>
       <w:pgMar w:top="1440" w:right="1440" w:bottom="1440" w:left="1440" w:header="708" w:footer="708" w:gutter="0"/>
       <w:cols w:space="708"/>
@@ -2415,6 +2503,119 @@
       </w:rPr>
     </w:lvl>
   </w:abstractNum>
+  <w:abstractNum w:abstractNumId="5">
+    <w:nsid w:val="531B6D2B"/>
+    <w:multiLevelType w:val="hybridMultilevel"/>
+    <w:tmpl w:val="8B746152"/>
+    <w:lvl w:ilvl="0" w:tplc="04090001">
+      <w:start w:val="1"/>
+      <w:numFmt w:val="bullet"/>
+      <w:lvlText w:val=""/>
+      <w:lvlJc w:val="left"/>
+      <w:pPr>
+        <w:ind w:left="720" w:hanging="360"/>
+      </w:pPr>
+      <w:rPr>
+        <w:rFonts w:ascii="Symbol" w:hAnsi="Symbol" w:hint="default"/>
+      </w:rPr>
+    </w:lvl>
+    <w:lvl w:ilvl="1" w:tplc="04090003" w:tentative="1">
+      <w:start w:val="1"/>
+      <w:numFmt w:val="bullet"/>
+      <w:lvlText w:val="o"/>
+      <w:lvlJc w:val="left"/>
+      <w:pPr>
+        <w:ind w:left="1440" w:hanging="360"/>
+      </w:pPr>
+      <w:rPr>
+        <w:rFonts w:ascii="Courier New" w:hAnsi="Courier New" w:cs="Courier New" w:hint="default"/>
+      </w:rPr>
+    </w:lvl>
+    <w:lvl w:ilvl="2" w:tplc="04090005" w:tentative="1">
+      <w:start w:val="1"/>
+      <w:numFmt w:val="bullet"/>
+      <w:lvlText w:val=""/>
+      <w:lvlJc w:val="left"/>
+      <w:pPr>
+        <w:ind w:left="2160" w:hanging="360"/>
+      </w:pPr>
+      <w:rPr>
+        <w:rFonts w:ascii="Wingdings" w:hAnsi="Wingdings" w:hint="default"/>
+      </w:rPr>
+    </w:lvl>
+    <w:lvl w:ilvl="3" w:tplc="04090001" w:tentative="1">
+      <w:start w:val="1"/>
+      <w:numFmt w:val="bullet"/>
+      <w:lvlText w:val=""/>
+      <w:lvlJc w:val="left"/>
+      <w:pPr>
+        <w:ind w:left="2880" w:hanging="360"/>
+      </w:pPr>
+      <w:rPr>
+        <w:rFonts w:ascii="Symbol" w:hAnsi="Symbol" w:hint="default"/>
+      </w:rPr>
+    </w:lvl>
+    <w:lvl w:ilvl="4" w:tplc="04090003" w:tentative="1">
+      <w:start w:val="1"/>
+      <w:numFmt w:val="bullet"/>
+      <w:lvlText w:val="o"/>
+      <w:lvlJc w:val="left"/>
+      <w:pPr>
+        <w:ind w:left="3600" w:hanging="360"/>
+      </w:pPr>
+      <w:rPr>
+        <w:rFonts w:ascii="Courier New" w:hAnsi="Courier New" w:cs="Courier New" w:hint="default"/>
+      </w:rPr>
+    </w:lvl>
+    <w:lvl w:ilvl="5" w:tplc="04090005" w:tentative="1">
+      <w:start w:val="1"/>
+      <w:numFmt w:val="bullet"/>
+      <w:lvlText w:val=""/>
+      <w:lvlJc w:val="left"/>
+      <w:pPr>
+        <w:ind w:left="4320" w:hanging="360"/>
+      </w:pPr>
+      <w:rPr>
+        <w:rFonts w:ascii="Wingdings" w:hAnsi="Wingdings" w:hint="default"/>
+      </w:rPr>
+    </w:lvl>
+    <w:lvl w:ilvl="6" w:tplc="04090001" w:tentative="1">
+      <w:start w:val="1"/>
+      <w:numFmt w:val="bullet"/>
+      <w:lvlText w:val=""/>
+      <w:lvlJc w:val="left"/>
+      <w:pPr>
+        <w:ind w:left="5040" w:hanging="360"/>
+      </w:pPr>
+      <w:rPr>
+        <w:rFonts w:ascii="Symbol" w:hAnsi="Symbol" w:hint="default"/>
+      </w:rPr>
+    </w:lvl>
+    <w:lvl w:ilvl="7" w:tplc="04090003" w:tentative="1">
+      <w:start w:val="1"/>
+      <w:numFmt w:val="bullet"/>
+      <w:lvlText w:val="o"/>
+      <w:lvlJc w:val="left"/>
+      <w:pPr>
+        <w:ind w:left="5760" w:hanging="360"/>
+      </w:pPr>
+      <w:rPr>
+        <w:rFonts w:ascii="Courier New" w:hAnsi="Courier New" w:cs="Courier New" w:hint="default"/>
+      </w:rPr>
+    </w:lvl>
+    <w:lvl w:ilvl="8" w:tplc="04090005" w:tentative="1">
+      <w:start w:val="1"/>
+      <w:numFmt w:val="bullet"/>
+      <w:lvlText w:val=""/>
+      <w:lvlJc w:val="left"/>
+      <w:pPr>
+        <w:ind w:left="6480" w:hanging="360"/>
+      </w:pPr>
+      <w:rPr>
+        <w:rFonts w:ascii="Wingdings" w:hAnsi="Wingdings" w:hint="default"/>
+      </w:rPr>
+    </w:lvl>
+  </w:abstractNum>
   <w:num w:numId="1">
     <w:abstractNumId w:val="2"/>
   </w:num>
@@ -2429,6 +2630,9 @@
   </w:num>
   <w:num w:numId="5">
     <w:abstractNumId w:val="1"/>
+  </w:num>
+  <w:num w:numId="6">
+    <w:abstractNumId w:val="5"/>
   </w:num>
 </w:numbering>
 </file>

</xml_diff>